<commit_message>
Fin TD4 deb TD5
</commit_message>
<xml_diff>
--- a/TD4.docx
+++ b/TD4.docx
@@ -71,15 +71,7 @@
           <w:sz w:val="40"/>
           <w:szCs w:val="40"/>
         </w:rPr>
-        <w:t xml:space="preserve"> 2437MHz</w:t>
-      </w:r>
-      <w:r>
-        <w:rPr>
-          <w:rFonts w:ascii="Arial" w:hAnsi="Arial" w:cs="Arial"/>
-          <w:sz w:val="40"/>
-          <w:szCs w:val="40"/>
-        </w:rPr>
-        <w:t xml:space="preserve"> donc dans la gamme 2.4GHz. </w:t>
+        <w:t xml:space="preserve"> 2437MHz donc dans la gamme 2.4GHz. </w:t>
       </w:r>
       <w:r>
         <w:t xml:space="preserve"> </w:t>
@@ -100,15 +92,7 @@
           <w:sz w:val="40"/>
           <w:szCs w:val="40"/>
         </w:rPr>
-        <w:t xml:space="preserve"> 6</w:t>
-      </w:r>
-      <w:r>
-        <w:rPr>
-          <w:rFonts w:ascii="Arial" w:hAnsi="Arial" w:cs="Arial"/>
-          <w:sz w:val="40"/>
-          <w:szCs w:val="40"/>
-        </w:rPr>
-        <w:t>(canal)</w:t>
+        <w:t xml:space="preserve"> 6(canal)</w:t>
       </w:r>
     </w:p>
     <w:p>
@@ -280,88 +264,139 @@
           <w:sz w:val="40"/>
           <w:szCs w:val="40"/>
         </w:rPr>
-        <w:t>5.</w:t>
-      </w:r>
-      <w:r>
-        <w:rPr>
-          <w:rFonts w:ascii="Arial" w:hAnsi="Arial" w:cs="Arial"/>
-          <w:sz w:val="40"/>
-          <w:szCs w:val="40"/>
-        </w:rPr>
-        <w:t xml:space="preserve"> </w:t>
-      </w:r>
-      <w:r>
-        <w:rPr>
-          <w:rFonts w:ascii="Arial" w:hAnsi="Arial" w:cs="Arial"/>
-          <w:sz w:val="40"/>
-          <w:szCs w:val="40"/>
-        </w:rPr>
-        <w:t>00/16/b6/f7/1d/51</w:t>
-      </w:r>
-    </w:p>
-    <w:p>
-      <w:pPr>
-        <w:rPr>
-          <w:rFonts w:ascii="Arial" w:hAnsi="Arial" w:cs="Arial"/>
-          <w:sz w:val="40"/>
-          <w:szCs w:val="40"/>
-          <w:lang w:val="en-GB"/>
-        </w:rPr>
-      </w:pPr>
-      <w:r>
-        <w:rPr>
-          <w:rFonts w:ascii="Arial" w:hAnsi="Arial" w:cs="Arial"/>
-          <w:sz w:val="40"/>
-          <w:szCs w:val="40"/>
-          <w:lang w:val="en-GB"/>
-        </w:rPr>
-        <w:t xml:space="preserve">6. </w:t>
-      </w:r>
-      <w:proofErr w:type="gramStart"/>
-      <w:r>
-        <w:rPr>
-          <w:rFonts w:ascii="Arial" w:hAnsi="Arial" w:cs="Arial"/>
-          <w:sz w:val="40"/>
-          <w:szCs w:val="40"/>
-          <w:lang w:val="en-GB"/>
-        </w:rPr>
-        <w:t>broadcast :</w:t>
-      </w:r>
-      <w:proofErr w:type="gramEnd"/>
-      <w:r>
-        <w:rPr>
-          <w:rFonts w:ascii="Arial" w:hAnsi="Arial" w:cs="Arial"/>
-          <w:sz w:val="40"/>
-          <w:szCs w:val="40"/>
-          <w:lang w:val="en-GB"/>
-        </w:rPr>
-        <w:t xml:space="preserve"> ff/ff/ff/ff/</w:t>
-      </w:r>
-      <w:r>
-        <w:rPr>
-          <w:rFonts w:ascii="Arial" w:hAnsi="Arial" w:cs="Arial"/>
-          <w:sz w:val="40"/>
-          <w:szCs w:val="40"/>
-          <w:lang w:val="en-GB"/>
-        </w:rPr>
-        <w:t>ff/ff</w:t>
-      </w:r>
-    </w:p>
-    <w:p>
-      <w:pPr>
-        <w:rPr>
-          <w:rFonts w:ascii="Arial" w:hAnsi="Arial" w:cs="Arial"/>
-          <w:sz w:val="40"/>
-          <w:szCs w:val="40"/>
-          <w:lang w:val="en-GB"/>
-        </w:rPr>
-      </w:pPr>
-      <w:r>
-        <w:rPr>
-          <w:rFonts w:ascii="Arial" w:hAnsi="Arial" w:cs="Arial"/>
-          <w:sz w:val="40"/>
-          <w:szCs w:val="40"/>
-          <w:lang w:val="en-GB"/>
+        <w:t>5. 00/16/b6/f7/1d/51</w:t>
+      </w:r>
+    </w:p>
+    <w:p>
+      <w:pPr>
+        <w:rPr>
+          <w:rFonts w:ascii="Arial" w:hAnsi="Arial" w:cs="Arial"/>
+          <w:sz w:val="40"/>
+          <w:szCs w:val="40"/>
+        </w:rPr>
+      </w:pPr>
+      <w:r>
+        <w:rPr>
+          <w:rFonts w:ascii="Arial" w:hAnsi="Arial" w:cs="Arial"/>
+          <w:sz w:val="40"/>
+          <w:szCs w:val="40"/>
+        </w:rPr>
+        <w:t xml:space="preserve">6. broadcast : </w:t>
+      </w:r>
+      <w:proofErr w:type="spellStart"/>
+      <w:r>
+        <w:rPr>
+          <w:rFonts w:ascii="Arial" w:hAnsi="Arial" w:cs="Arial"/>
+          <w:sz w:val="40"/>
+          <w:szCs w:val="40"/>
+        </w:rPr>
+        <w:t>ff</w:t>
+      </w:r>
+      <w:proofErr w:type="spellEnd"/>
+      <w:r>
+        <w:rPr>
+          <w:rFonts w:ascii="Arial" w:hAnsi="Arial" w:cs="Arial"/>
+          <w:sz w:val="40"/>
+          <w:szCs w:val="40"/>
+        </w:rPr>
+        <w:t>/</w:t>
+      </w:r>
+      <w:proofErr w:type="spellStart"/>
+      <w:r>
+        <w:rPr>
+          <w:rFonts w:ascii="Arial" w:hAnsi="Arial" w:cs="Arial"/>
+          <w:sz w:val="40"/>
+          <w:szCs w:val="40"/>
+        </w:rPr>
+        <w:t>ff</w:t>
+      </w:r>
+      <w:proofErr w:type="spellEnd"/>
+      <w:r>
+        <w:rPr>
+          <w:rFonts w:ascii="Arial" w:hAnsi="Arial" w:cs="Arial"/>
+          <w:sz w:val="40"/>
+          <w:szCs w:val="40"/>
+        </w:rPr>
+        <w:t>/</w:t>
+      </w:r>
+      <w:proofErr w:type="spellStart"/>
+      <w:r>
+        <w:rPr>
+          <w:rFonts w:ascii="Arial" w:hAnsi="Arial" w:cs="Arial"/>
+          <w:sz w:val="40"/>
+          <w:szCs w:val="40"/>
+        </w:rPr>
+        <w:t>ff</w:t>
+      </w:r>
+      <w:proofErr w:type="spellEnd"/>
+      <w:r>
+        <w:rPr>
+          <w:rFonts w:ascii="Arial" w:hAnsi="Arial" w:cs="Arial"/>
+          <w:sz w:val="40"/>
+          <w:szCs w:val="40"/>
+        </w:rPr>
+        <w:t>/</w:t>
+      </w:r>
+      <w:proofErr w:type="spellStart"/>
+      <w:r>
+        <w:rPr>
+          <w:rFonts w:ascii="Arial" w:hAnsi="Arial" w:cs="Arial"/>
+          <w:sz w:val="40"/>
+          <w:szCs w:val="40"/>
+        </w:rPr>
+        <w:t>ff</w:t>
+      </w:r>
+      <w:proofErr w:type="spellEnd"/>
+      <w:r>
+        <w:rPr>
+          <w:rFonts w:ascii="Arial" w:hAnsi="Arial" w:cs="Arial"/>
+          <w:sz w:val="40"/>
+          <w:szCs w:val="40"/>
+        </w:rPr>
+        <w:t>/</w:t>
+      </w:r>
+      <w:proofErr w:type="spellStart"/>
+      <w:r>
+        <w:rPr>
+          <w:rFonts w:ascii="Arial" w:hAnsi="Arial" w:cs="Arial"/>
+          <w:sz w:val="40"/>
+          <w:szCs w:val="40"/>
+        </w:rPr>
+        <w:t>ff</w:t>
+      </w:r>
+      <w:proofErr w:type="spellEnd"/>
+      <w:r>
+        <w:rPr>
+          <w:rFonts w:ascii="Arial" w:hAnsi="Arial" w:cs="Arial"/>
+          <w:sz w:val="40"/>
+          <w:szCs w:val="40"/>
+        </w:rPr>
+        <w:t>/</w:t>
+      </w:r>
+      <w:proofErr w:type="spellStart"/>
+      <w:r>
+        <w:rPr>
+          <w:rFonts w:ascii="Arial" w:hAnsi="Arial" w:cs="Arial"/>
+          <w:sz w:val="40"/>
+          <w:szCs w:val="40"/>
+        </w:rPr>
+        <w:t>ff</w:t>
+      </w:r>
+      <w:proofErr w:type="spellEnd"/>
+    </w:p>
+    <w:p>
+      <w:pPr>
+        <w:rPr>
+          <w:rFonts w:ascii="Arial" w:hAnsi="Arial" w:cs="Arial"/>
+          <w:sz w:val="40"/>
+          <w:szCs w:val="40"/>
+        </w:rPr>
+      </w:pPr>
+      <w:r>
+        <w:rPr>
+          <w:rFonts w:ascii="Arial" w:hAnsi="Arial" w:cs="Arial"/>
+          <w:sz w:val="40"/>
+          <w:szCs w:val="40"/>
         </w:rPr>
         <w:t>7.</w:t>
       </w:r>
@@ -418,7 +453,6 @@
           <w:rFonts w:ascii="Arial" w:hAnsi="Arial" w:cs="Arial"/>
           <w:sz w:val="40"/>
           <w:szCs w:val="40"/>
-          <w:lang w:val="en-GB"/>
         </w:rPr>
       </w:pPr>
     </w:p>
@@ -447,12 +481,15 @@
           <w:numId w:val="1"/>
         </w:numPr>
         <w:rPr>
-          <w:lang w:val="en-GB"/>
+          <w:sz w:val="40"/>
+          <w:szCs w:val="40"/>
         </w:rPr>
       </w:pPr>
       <w:r>
         <w:rPr>
           <w:noProof/>
+          <w:sz w:val="40"/>
+          <w:szCs w:val="40"/>
         </w:rPr>
         <w:lastRenderedPageBreak/>
         <w:drawing>
@@ -513,27 +550,16 @@
       </w:r>
       <w:r>
         <w:rPr>
-          <w:lang w:val="en-GB"/>
-        </w:rPr>
-        <w:t xml:space="preserve">Ce </w:t>
-      </w:r>
-      <w:proofErr w:type="spellStart"/>
-      <w:r>
-        <w:rPr>
-          <w:lang w:val="en-GB"/>
-        </w:rPr>
-        <w:t>sont</w:t>
-      </w:r>
-      <w:proofErr w:type="spellEnd"/>
-      <w:r>
-        <w:rPr>
-          <w:lang w:val="en-GB"/>
-        </w:rPr>
-        <w:t xml:space="preserve"> les 1717 et 1718.</w:t>
+          <w:sz w:val="40"/>
+          <w:szCs w:val="40"/>
+        </w:rPr>
+        <w:t>Ce sont les 1717 et 1718.</w:t>
       </w:r>
       <w:r>
         <w:rPr>
           <w:noProof/>
+          <w:sz w:val="40"/>
+          <w:szCs w:val="40"/>
         </w:rPr>
         <w:t> :</w:t>
       </w:r>
@@ -546,18 +572,22 @@
           <w:numId w:val="1"/>
         </w:numPr>
         <w:rPr>
-          <w:lang w:val="en-GB"/>
-        </w:rPr>
-      </w:pPr>
-      <w:r>
-        <w:rPr>
-          <w:lang w:val="en-GB"/>
+          <w:sz w:val="40"/>
+          <w:szCs w:val="40"/>
+        </w:rPr>
+      </w:pPr>
+      <w:r>
+        <w:rPr>
+          <w:sz w:val="40"/>
+          <w:szCs w:val="40"/>
         </w:rPr>
         <w:t xml:space="preserve">? : </w:t>
       </w:r>
       <w:r>
         <w:rPr>
           <w:noProof/>
+          <w:sz w:val="40"/>
+          <w:szCs w:val="40"/>
         </w:rPr>
         <w:drawing>
           <wp:inline distT="0" distB="0" distL="0" distR="0" wp14:anchorId="259F1C32" wp14:editId="210ED448">
@@ -604,31 +634,42 @@
           <w:numId w:val="1"/>
         </w:numPr>
         <w:rPr>
-          <w:lang w:val="en-GB"/>
-        </w:rPr>
-      </w:pPr>
+          <w:sz w:val="40"/>
+          <w:szCs w:val="40"/>
+        </w:rPr>
+      </w:pPr>
+      <w:r>
+        <w:rPr>
+          <w:sz w:val="40"/>
+          <w:szCs w:val="40"/>
+        </w:rPr>
+        <w:t xml:space="preserve"> </w:t>
+      </w:r>
       <w:proofErr w:type="gramStart"/>
       <w:r>
         <w:rPr>
-          <w:lang w:val="en-GB"/>
-        </w:rPr>
-        <w:t xml:space="preserve">8,  </w:t>
+          <w:sz w:val="40"/>
+          <w:szCs w:val="40"/>
+        </w:rPr>
+        <w:t>8,  voir</w:t>
+      </w:r>
+      <w:proofErr w:type="gramEnd"/>
+      <w:r>
+        <w:rPr>
+          <w:sz w:val="40"/>
+          <w:szCs w:val="40"/>
+        </w:rPr>
+        <w:t xml:space="preserve"> </w:t>
       </w:r>
       <w:proofErr w:type="spellStart"/>
       <w:r>
         <w:rPr>
-          <w:lang w:val="en-GB"/>
-        </w:rPr>
-        <w:t>voir</w:t>
+          <w:sz w:val="40"/>
+          <w:szCs w:val="40"/>
+        </w:rPr>
+        <w:t>au dessus</w:t>
       </w:r>
       <w:proofErr w:type="spellEnd"/>
-      <w:proofErr w:type="gramEnd"/>
-      <w:r>
-        <w:rPr>
-          <w:lang w:val="en-GB"/>
-        </w:rPr>
-        <w:t xml:space="preserve"> au dessus</w:t>
-      </w:r>
     </w:p>
     <w:p>
       <w:pPr>
@@ -638,13 +679,22 @@
           <w:numId w:val="1"/>
         </w:numPr>
         <w:rPr>
-          <w:lang w:val="en-GB"/>
-        </w:rPr>
-      </w:pPr>
+          <w:sz w:val="40"/>
+          <w:szCs w:val="40"/>
+        </w:rPr>
+      </w:pPr>
+      <w:r>
+        <w:rPr>
+          <w:sz w:val="40"/>
+          <w:szCs w:val="40"/>
+        </w:rPr>
+        <w:t xml:space="preserve"> </w:t>
+      </w:r>
       <w:proofErr w:type="gramStart"/>
       <w:r>
         <w:rPr>
-          <w:lang w:val="en-GB"/>
+          <w:sz w:val="40"/>
+          <w:szCs w:val="40"/>
         </w:rPr>
         <w:t>Ouverte  :</w:t>
       </w:r>
@@ -654,12 +704,15 @@
       <w:pPr>
         <w:pStyle w:val="Paragraphedeliste"/>
         <w:rPr>
-          <w:lang w:val="en-GB"/>
+          <w:sz w:val="40"/>
+          <w:szCs w:val="40"/>
         </w:rPr>
       </w:pPr>
       <w:r>
         <w:rPr>
           <w:noProof/>
+          <w:sz w:val="40"/>
+          <w:szCs w:val="40"/>
         </w:rPr>
         <w:drawing>
           <wp:inline distT="0" distB="0" distL="0" distR="0" wp14:anchorId="554B70CB" wp14:editId="4A32F356">
@@ -706,29 +759,26 @@
           <w:numId w:val="1"/>
         </w:numPr>
         <w:rPr>
-          <w:lang w:val="en-GB"/>
-        </w:rPr>
-      </w:pPr>
-      <w:r>
-        <w:rPr>
-          <w:lang w:val="en-GB"/>
-        </w:rPr>
-        <w:t xml:space="preserve">Non </w:t>
+          <w:sz w:val="44"/>
+          <w:szCs w:val="44"/>
+        </w:rPr>
+      </w:pPr>
+      <w:r>
+        <w:rPr>
+          <w:sz w:val="40"/>
+          <w:szCs w:val="40"/>
+        </w:rPr>
+        <w:t xml:space="preserve">Non voir </w:t>
       </w:r>
       <w:proofErr w:type="spellStart"/>
       <w:r>
         <w:rPr>
-          <w:lang w:val="en-GB"/>
-        </w:rPr>
-        <w:t>voir</w:t>
+          <w:sz w:val="40"/>
+          <w:szCs w:val="40"/>
+        </w:rPr>
+        <w:t>au dessus</w:t>
       </w:r>
       <w:proofErr w:type="spellEnd"/>
-      <w:r>
-        <w:rPr>
-          <w:lang w:val="en-GB"/>
-        </w:rPr>
-        <w:t xml:space="preserve"> au dessus</w:t>
-      </w:r>
     </w:p>
     <w:p>
       <w:pPr>
@@ -738,9 +788,639 @@
           <w:numId w:val="1"/>
         </w:numPr>
         <w:rPr>
-          <w:lang w:val="en-GB"/>
-        </w:rPr>
-      </w:pPr>
+          <w:sz w:val="24"/>
+          <w:szCs w:val="24"/>
+        </w:rPr>
+      </w:pPr>
+      <w:r>
+        <w:rPr>
+          <w:sz w:val="40"/>
+          <w:szCs w:val="40"/>
+        </w:rPr>
+        <w:t>Je ne trouve aucun moment correspondant à cela.</w:t>
+      </w:r>
+    </w:p>
+    <w:p>
+      <w:pPr>
+        <w:pStyle w:val="Paragraphedeliste"/>
+        <w:numPr>
+          <w:ilvl w:val="0"/>
+          <w:numId w:val="1"/>
+        </w:numPr>
+        <w:rPr>
+          <w:sz w:val="24"/>
+          <w:szCs w:val="24"/>
+        </w:rPr>
+      </w:pPr>
+      <w:r>
+        <w:rPr>
+          <w:sz w:val="40"/>
+          <w:szCs w:val="40"/>
+        </w:rPr>
+        <w:t>Pareil</w:t>
+      </w:r>
+    </w:p>
+    <w:p>
+      <w:pPr>
+        <w:pStyle w:val="Paragraphedeliste"/>
+        <w:numPr>
+          <w:ilvl w:val="0"/>
+          <w:numId w:val="1"/>
+        </w:numPr>
+        <w:rPr>
+          <w:sz w:val="24"/>
+          <w:szCs w:val="24"/>
+        </w:rPr>
+      </w:pPr>
+      <w:r>
+        <w:rPr>
+          <w:sz w:val="40"/>
+          <w:szCs w:val="40"/>
+        </w:rPr>
+        <w:t> ?</w:t>
+      </w:r>
+    </w:p>
+    <w:p>
+      <w:pPr>
+        <w:pStyle w:val="Paragraphedeliste"/>
+        <w:rPr>
+          <w:sz w:val="40"/>
+          <w:szCs w:val="40"/>
+        </w:rPr>
+      </w:pPr>
+      <w:r>
+        <w:rPr>
+          <w:sz w:val="40"/>
+          <w:szCs w:val="40"/>
+        </w:rPr>
+        <w:t>Partie 3 :</w:t>
+      </w:r>
+    </w:p>
+    <w:p>
+      <w:pPr>
+        <w:pStyle w:val="Paragraphedeliste"/>
+        <w:rPr>
+          <w:sz w:val="40"/>
+          <w:szCs w:val="40"/>
+        </w:rPr>
+      </w:pPr>
+      <w:r>
+        <w:rPr>
+          <w:sz w:val="40"/>
+          <w:szCs w:val="40"/>
+        </w:rPr>
+        <w:t>1.</w:t>
+      </w:r>
+    </w:p>
+    <w:p>
+      <w:pPr>
+        <w:pStyle w:val="Paragraphedeliste"/>
+        <w:rPr>
+          <w:sz w:val="40"/>
+          <w:szCs w:val="40"/>
+        </w:rPr>
+      </w:pPr>
+      <w:r>
+        <w:rPr>
+          <w:sz w:val="40"/>
+          <w:szCs w:val="40"/>
+        </w:rPr>
+        <w:drawing>
+          <wp:inline distT="0" distB="0" distL="0" distR="0" wp14:anchorId="21529587" wp14:editId="01A499A7">
+            <wp:extent cx="5760720" cy="212090"/>
+            <wp:effectExtent l="0" t="0" r="0" b="0"/>
+            <wp:docPr id="5" name="Image 5"/>
+            <wp:cNvGraphicFramePr>
+              <a:graphicFrameLocks xmlns:a="http://schemas.openxmlformats.org/drawingml/2006/main" noChangeAspect="1"/>
+            </wp:cNvGraphicFramePr>
+            <a:graphic xmlns:a="http://schemas.openxmlformats.org/drawingml/2006/main">
+              <a:graphicData uri="http://schemas.openxmlformats.org/drawingml/2006/picture">
+                <pic:pic xmlns:pic="http://schemas.openxmlformats.org/drawingml/2006/picture">
+                  <pic:nvPicPr>
+                    <pic:cNvPr id="1" name=""/>
+                    <pic:cNvPicPr/>
+                  </pic:nvPicPr>
+                  <pic:blipFill>
+                    <a:blip r:embed="rId9"/>
+                    <a:stretch>
+                      <a:fillRect/>
+                    </a:stretch>
+                  </pic:blipFill>
+                  <pic:spPr>
+                    <a:xfrm>
+                      <a:off x="0" y="0"/>
+                      <a:ext cx="5760720" cy="212090"/>
+                    </a:xfrm>
+                    <a:prstGeom prst="rect">
+                      <a:avLst/>
+                    </a:prstGeom>
+                  </pic:spPr>
+                </pic:pic>
+              </a:graphicData>
+            </a:graphic>
+          </wp:inline>
+        </w:drawing>
+      </w:r>
+    </w:p>
+    <w:p>
+      <w:pPr>
+        <w:pStyle w:val="Paragraphedeliste"/>
+        <w:rPr>
+          <w:sz w:val="40"/>
+          <w:szCs w:val="40"/>
+        </w:rPr>
+      </w:pPr>
+      <w:r>
+        <w:rPr>
+          <w:sz w:val="40"/>
+          <w:szCs w:val="40"/>
+        </w:rPr>
+        <w:t xml:space="preserve">2. Hôte : </w:t>
+      </w:r>
+      <w:proofErr w:type="gramStart"/>
+      <w:r>
+        <w:rPr>
+          <w:sz w:val="40"/>
+          <w:szCs w:val="40"/>
+        </w:rPr>
+        <w:t>00:</w:t>
+      </w:r>
+      <w:proofErr w:type="gramEnd"/>
+      <w:r>
+        <w:rPr>
+          <w:sz w:val="40"/>
+          <w:szCs w:val="40"/>
+        </w:rPr>
+        <w:t>13:02:d1:b6:4f</w:t>
+      </w:r>
+    </w:p>
+    <w:p>
+      <w:pPr>
+        <w:pStyle w:val="Paragraphedeliste"/>
+        <w:rPr>
+          <w:sz w:val="40"/>
+          <w:szCs w:val="40"/>
+        </w:rPr>
+      </w:pPr>
+      <w:r>
+        <w:rPr>
+          <w:sz w:val="40"/>
+          <w:szCs w:val="40"/>
+        </w:rPr>
+        <w:t xml:space="preserve">Point d’accès : </w:t>
+      </w:r>
+      <w:proofErr w:type="gramStart"/>
+      <w:r>
+        <w:rPr>
+          <w:sz w:val="40"/>
+          <w:szCs w:val="40"/>
+        </w:rPr>
+        <w:t>00:</w:t>
+      </w:r>
+      <w:proofErr w:type="gramEnd"/>
+      <w:r>
+        <w:rPr>
+          <w:sz w:val="40"/>
+          <w:szCs w:val="40"/>
+        </w:rPr>
+        <w:t>16:b6:f4:eb:a8</w:t>
+      </w:r>
+    </w:p>
+    <w:p>
+      <w:pPr>
+        <w:pStyle w:val="Paragraphedeliste"/>
+        <w:rPr>
+          <w:sz w:val="40"/>
+          <w:szCs w:val="40"/>
+        </w:rPr>
+      </w:pPr>
+      <w:r>
+        <w:rPr>
+          <w:sz w:val="40"/>
+          <w:szCs w:val="40"/>
+        </w:rPr>
+        <w:t xml:space="preserve">Passerelle : </w:t>
+      </w:r>
+      <w:proofErr w:type="gramStart"/>
+      <w:r>
+        <w:rPr>
+          <w:sz w:val="40"/>
+          <w:szCs w:val="40"/>
+        </w:rPr>
+        <w:t>00:</w:t>
+      </w:r>
+      <w:proofErr w:type="gramEnd"/>
+      <w:r>
+        <w:rPr>
+          <w:sz w:val="40"/>
+          <w:szCs w:val="40"/>
+        </w:rPr>
+        <w:t>16:b6:f7:1d:51</w:t>
+      </w:r>
+    </w:p>
+    <w:p>
+      <w:pPr>
+        <w:pStyle w:val="Paragraphedeliste"/>
+        <w:rPr>
+          <w:sz w:val="40"/>
+          <w:szCs w:val="40"/>
+        </w:rPr>
+      </w:pPr>
+      <w:r>
+        <w:rPr>
+          <w:noProof/>
+        </w:rPr>
+        <w:drawing>
+          <wp:inline distT="0" distB="0" distL="0" distR="0" wp14:anchorId="411A8772" wp14:editId="31CAEBDE">
+            <wp:extent cx="3971925" cy="676275"/>
+            <wp:effectExtent l="0" t="0" r="9525" b="9525"/>
+            <wp:docPr id="6" name="Image 6" descr="Une image contenant texte&#10;&#10;Description générée automatiquement"/>
+            <wp:cNvGraphicFramePr>
+              <a:graphicFrameLocks xmlns:a="http://schemas.openxmlformats.org/drawingml/2006/main" noChangeAspect="1"/>
+            </wp:cNvGraphicFramePr>
+            <a:graphic xmlns:a="http://schemas.openxmlformats.org/drawingml/2006/main">
+              <a:graphicData uri="http://schemas.openxmlformats.org/drawingml/2006/picture">
+                <pic:pic xmlns:pic="http://schemas.openxmlformats.org/drawingml/2006/picture">
+                  <pic:nvPicPr>
+                    <pic:cNvPr id="6" name="Image 6" descr="Une image contenant texte&#10;&#10;Description générée automatiquement"/>
+                    <pic:cNvPicPr/>
+                  </pic:nvPicPr>
+                  <pic:blipFill>
+                    <a:blip r:embed="rId10"/>
+                    <a:stretch>
+                      <a:fillRect/>
+                    </a:stretch>
+                  </pic:blipFill>
+                  <pic:spPr>
+                    <a:xfrm>
+                      <a:off x="0" y="0"/>
+                      <a:ext cx="3971925" cy="676275"/>
+                    </a:xfrm>
+                    <a:prstGeom prst="rect">
+                      <a:avLst/>
+                    </a:prstGeom>
+                  </pic:spPr>
+                </pic:pic>
+              </a:graphicData>
+            </a:graphic>
+          </wp:inline>
+        </w:drawing>
+      </w:r>
+    </w:p>
+    <w:p>
+      <w:pPr>
+        <w:pStyle w:val="Paragraphedeliste"/>
+        <w:rPr>
+          <w:sz w:val="40"/>
+          <w:szCs w:val="40"/>
+        </w:rPr>
+      </w:pPr>
+      <w:r>
+        <w:rPr>
+          <w:sz w:val="40"/>
+          <w:szCs w:val="40"/>
+        </w:rPr>
+        <w:t xml:space="preserve">3. </w:t>
+      </w:r>
+      <w:r>
+        <w:rPr>
+          <w:sz w:val="40"/>
+          <w:szCs w:val="40"/>
+        </w:rPr>
+        <w:t>Terminal Mobile : 192.168.1.109</w:t>
+      </w:r>
+    </w:p>
+    <w:p>
+      <w:pPr>
+        <w:pStyle w:val="Paragraphedeliste"/>
+        <w:rPr>
+          <w:sz w:val="40"/>
+          <w:szCs w:val="40"/>
+        </w:rPr>
+      </w:pPr>
+      <w:r>
+        <w:rPr>
+          <w:sz w:val="40"/>
+          <w:szCs w:val="40"/>
+        </w:rPr>
+        <w:t>Destination : 128.119.245.12 (interface ?)</w:t>
+      </w:r>
+    </w:p>
+    <w:p>
+      <w:pPr>
+        <w:pStyle w:val="Paragraphedeliste"/>
+        <w:rPr>
+          <w:sz w:val="40"/>
+          <w:szCs w:val="40"/>
+        </w:rPr>
+      </w:pPr>
+      <w:r>
+        <w:rPr>
+          <w:sz w:val="40"/>
+          <w:szCs w:val="40"/>
+        </w:rPr>
+        <w:lastRenderedPageBreak/>
+        <w:t xml:space="preserve">4. </w:t>
+      </w:r>
+      <w:r>
+        <w:rPr>
+          <w:noProof/>
+        </w:rPr>
+        <w:drawing>
+          <wp:inline distT="0" distB="0" distL="0" distR="0" wp14:anchorId="43820A06" wp14:editId="591CE3FE">
+            <wp:extent cx="5760720" cy="461010"/>
+            <wp:effectExtent l="0" t="0" r="0" b="0"/>
+            <wp:docPr id="7" name="Image 7"/>
+            <wp:cNvGraphicFramePr>
+              <a:graphicFrameLocks xmlns:a="http://schemas.openxmlformats.org/drawingml/2006/main" noChangeAspect="1"/>
+            </wp:cNvGraphicFramePr>
+            <a:graphic xmlns:a="http://schemas.openxmlformats.org/drawingml/2006/main">
+              <a:graphicData uri="http://schemas.openxmlformats.org/drawingml/2006/picture">
+                <pic:pic xmlns:pic="http://schemas.openxmlformats.org/drawingml/2006/picture">
+                  <pic:nvPicPr>
+                    <pic:cNvPr id="1" name=""/>
+                    <pic:cNvPicPr/>
+                  </pic:nvPicPr>
+                  <pic:blipFill>
+                    <a:blip r:embed="rId11"/>
+                    <a:stretch>
+                      <a:fillRect/>
+                    </a:stretch>
+                  </pic:blipFill>
+                  <pic:spPr>
+                    <a:xfrm>
+                      <a:off x="0" y="0"/>
+                      <a:ext cx="5760720" cy="461010"/>
+                    </a:xfrm>
+                    <a:prstGeom prst="rect">
+                      <a:avLst/>
+                    </a:prstGeom>
+                  </pic:spPr>
+                </pic:pic>
+              </a:graphicData>
+            </a:graphic>
+          </wp:inline>
+        </w:drawing>
+      </w:r>
+    </w:p>
+    <w:p>
+      <w:pPr>
+        <w:pStyle w:val="Paragraphedeliste"/>
+        <w:rPr>
+          <w:sz w:val="40"/>
+          <w:szCs w:val="40"/>
+        </w:rPr>
+      </w:pPr>
+      <w:r>
+        <w:rPr>
+          <w:sz w:val="40"/>
+          <w:szCs w:val="40"/>
+        </w:rPr>
+        <w:t xml:space="preserve">5. Hôte : </w:t>
+      </w:r>
+      <w:proofErr w:type="gramStart"/>
+      <w:r>
+        <w:rPr>
+          <w:sz w:val="40"/>
+          <w:szCs w:val="40"/>
+        </w:rPr>
+        <w:t>00:</w:t>
+      </w:r>
+      <w:proofErr w:type="gramEnd"/>
+      <w:r>
+        <w:rPr>
+          <w:sz w:val="40"/>
+          <w:szCs w:val="40"/>
+        </w:rPr>
+        <w:t>16:b6:f4:eb:a8</w:t>
+      </w:r>
+    </w:p>
+    <w:p>
+      <w:pPr>
+        <w:pStyle w:val="Paragraphedeliste"/>
+        <w:rPr>
+          <w:sz w:val="40"/>
+          <w:szCs w:val="40"/>
+        </w:rPr>
+      </w:pPr>
+      <w:r>
+        <w:rPr>
+          <w:sz w:val="40"/>
+          <w:szCs w:val="40"/>
+        </w:rPr>
+        <w:t xml:space="preserve">PA : </w:t>
+      </w:r>
+      <w:proofErr w:type="gramStart"/>
+      <w:r>
+        <w:rPr>
+          <w:sz w:val="40"/>
+          <w:szCs w:val="40"/>
+        </w:rPr>
+        <w:t>91:</w:t>
+      </w:r>
+      <w:proofErr w:type="gramEnd"/>
+      <w:r>
+        <w:rPr>
+          <w:sz w:val="40"/>
+          <w:szCs w:val="40"/>
+        </w:rPr>
+        <w:t>2a:b0:49:b6:4f</w:t>
+      </w:r>
+    </w:p>
+    <w:p>
+      <w:pPr>
+        <w:pStyle w:val="Paragraphedeliste"/>
+        <w:rPr>
+          <w:sz w:val="40"/>
+          <w:szCs w:val="40"/>
+        </w:rPr>
+      </w:pPr>
+      <w:r>
+        <w:rPr>
+          <w:sz w:val="40"/>
+          <w:szCs w:val="40"/>
+        </w:rPr>
+        <w:t xml:space="preserve">Premier Routeur : </w:t>
+      </w:r>
+      <w:proofErr w:type="gramStart"/>
+      <w:r>
+        <w:rPr>
+          <w:sz w:val="40"/>
+          <w:szCs w:val="40"/>
+        </w:rPr>
+        <w:t>00:</w:t>
+      </w:r>
+      <w:proofErr w:type="gramEnd"/>
+      <w:r>
+        <w:rPr>
+          <w:sz w:val="40"/>
+          <w:szCs w:val="40"/>
+        </w:rPr>
+        <w:t>16:b6:f7:1d:51</w:t>
+      </w:r>
+    </w:p>
+    <w:p>
+      <w:pPr>
+        <w:pStyle w:val="Paragraphedeliste"/>
+        <w:rPr>
+          <w:sz w:val="40"/>
+          <w:szCs w:val="40"/>
+        </w:rPr>
+      </w:pPr>
+      <w:r>
+        <w:rPr>
+          <w:noProof/>
+        </w:rPr>
+        <w:drawing>
+          <wp:inline distT="0" distB="0" distL="0" distR="0" wp14:anchorId="4E8ABEF3" wp14:editId="3BCC4F96">
+            <wp:extent cx="4019550" cy="676275"/>
+            <wp:effectExtent l="0" t="0" r="0" b="9525"/>
+            <wp:docPr id="8" name="Image 8" descr="Une image contenant texte&#10;&#10;Description générée automatiquement"/>
+            <wp:cNvGraphicFramePr>
+              <a:graphicFrameLocks xmlns:a="http://schemas.openxmlformats.org/drawingml/2006/main" noChangeAspect="1"/>
+            </wp:cNvGraphicFramePr>
+            <a:graphic xmlns:a="http://schemas.openxmlformats.org/drawingml/2006/main">
+              <a:graphicData uri="http://schemas.openxmlformats.org/drawingml/2006/picture">
+                <pic:pic xmlns:pic="http://schemas.openxmlformats.org/drawingml/2006/picture">
+                  <pic:nvPicPr>
+                    <pic:cNvPr id="8" name="Image 8" descr="Une image contenant texte&#10;&#10;Description générée automatiquement"/>
+                    <pic:cNvPicPr/>
+                  </pic:nvPicPr>
+                  <pic:blipFill>
+                    <a:blip r:embed="rId12"/>
+                    <a:stretch>
+                      <a:fillRect/>
+                    </a:stretch>
+                  </pic:blipFill>
+                  <pic:spPr>
+                    <a:xfrm>
+                      <a:off x="0" y="0"/>
+                      <a:ext cx="4019550" cy="676275"/>
+                    </a:xfrm>
+                    <a:prstGeom prst="rect">
+                      <a:avLst/>
+                    </a:prstGeom>
+                  </pic:spPr>
+                </pic:pic>
+              </a:graphicData>
+            </a:graphic>
+          </wp:inline>
+        </w:drawing>
+      </w:r>
+    </w:p>
+    <w:p>
+      <w:pPr>
+        <w:pStyle w:val="Paragraphedeliste"/>
+        <w:rPr>
+          <w:sz w:val="40"/>
+          <w:szCs w:val="40"/>
+        </w:rPr>
+      </w:pPr>
+      <w:r>
+        <w:rPr>
+          <w:sz w:val="40"/>
+          <w:szCs w:val="40"/>
+        </w:rPr>
+        <w:t xml:space="preserve">6. Non voir </w:t>
+      </w:r>
+      <w:proofErr w:type="spellStart"/>
+      <w:r>
+        <w:rPr>
+          <w:sz w:val="40"/>
+          <w:szCs w:val="40"/>
+        </w:rPr>
+        <w:t>au dessus</w:t>
+      </w:r>
+      <w:proofErr w:type="spellEnd"/>
+      <w:r>
+        <w:rPr>
+          <w:sz w:val="40"/>
+          <w:szCs w:val="40"/>
+        </w:rPr>
+        <w:t xml:space="preserve"> :  Emetteur de la trame : </w:t>
+      </w:r>
+    </w:p>
+    <w:p>
+      <w:pPr>
+        <w:pStyle w:val="Paragraphedeliste"/>
+        <w:rPr>
+          <w:sz w:val="40"/>
+          <w:szCs w:val="40"/>
+        </w:rPr>
+      </w:pPr>
+      <w:proofErr w:type="gramStart"/>
+      <w:r>
+        <w:rPr>
+          <w:sz w:val="40"/>
+          <w:szCs w:val="40"/>
+        </w:rPr>
+        <w:t>00:</w:t>
+      </w:r>
+      <w:proofErr w:type="gramEnd"/>
+      <w:r>
+        <w:rPr>
+          <w:sz w:val="40"/>
+          <w:szCs w:val="40"/>
+        </w:rPr>
+        <w:t>16:b6:f4:eb:a8</w:t>
+      </w:r>
+    </w:p>
+    <w:p>
+      <w:pPr>
+        <w:pStyle w:val="Paragraphedeliste"/>
+        <w:rPr>
+          <w:sz w:val="40"/>
+          <w:szCs w:val="40"/>
+        </w:rPr>
+      </w:pPr>
+      <w:r>
+        <w:rPr>
+          <w:sz w:val="40"/>
+          <w:szCs w:val="40"/>
+        </w:rPr>
+        <w:t xml:space="preserve">Alors que l’équipement : </w:t>
+      </w:r>
+      <w:proofErr w:type="gramStart"/>
+      <w:r>
+        <w:rPr>
+          <w:sz w:val="40"/>
+          <w:szCs w:val="40"/>
+        </w:rPr>
+        <w:t>00:</w:t>
+      </w:r>
+      <w:proofErr w:type="gramEnd"/>
+      <w:r>
+        <w:rPr>
+          <w:sz w:val="40"/>
+          <w:szCs w:val="40"/>
+        </w:rPr>
+        <w:t>16:b6:f7:1d:51</w:t>
+      </w:r>
+    </w:p>
+    <w:p>
+      <w:pPr>
+        <w:pStyle w:val="Paragraphedeliste"/>
+        <w:rPr>
+          <w:sz w:val="40"/>
+          <w:szCs w:val="40"/>
+        </w:rPr>
+      </w:pPr>
+    </w:p>
+    <w:p>
+      <w:pPr>
+        <w:pStyle w:val="Paragraphedeliste"/>
+        <w:rPr>
+          <w:sz w:val="40"/>
+          <w:szCs w:val="40"/>
+        </w:rPr>
+      </w:pPr>
+      <w:r>
+        <w:rPr>
+          <w:sz w:val="40"/>
+          <w:szCs w:val="40"/>
+        </w:rPr>
+        <w:t xml:space="preserve"> </w:t>
+      </w:r>
     </w:p>
     <w:sectPr>
       <w:pgSz w:w="11906" w:h="16838"/>
@@ -757,8 +1437,8 @@
   <w:abstractNum w:abstractNumId="0" w15:restartNumberingAfterBreak="0">
     <w:nsid w:val="440A76E4"/>
     <w:multiLevelType w:val="hybridMultilevel"/>
-    <w:tmpl w:val="9298670C"/>
-    <w:lvl w:ilvl="0" w:tplc="040C000F">
+    <w:tmpl w:val="3CF03776"/>
+    <w:lvl w:ilvl="0" w:tplc="0608C01C">
       <w:start w:val="1"/>
       <w:numFmt w:val="decimal"/>
       <w:lvlText w:val="%1."/>
@@ -768,6 +1448,8 @@
       </w:pPr>
       <w:rPr>
         <w:rFonts w:hint="default"/>
+        <w:sz w:val="40"/>
+        <w:szCs w:val="40"/>
       </w:rPr>
     </w:lvl>
     <w:lvl w:ilvl="1" w:tplc="040C0019" w:tentative="1">

</xml_diff>